<commit_message>
Unifikation und Prolog trennen
</commit_message>
<xml_diff>
--- a/Prolog.docx
+++ b/Prolog.docx
@@ -45,31 +45,43 @@
         </w:p>
         <w:p>
           <w:pPr>
-            <w:pStyle w:val="TOC2"/>
+            <w:pStyle w:val="TOC1"/>
             <w:tabs>
               <w:tab w:val="right" w:leader="dot" w:pos="9062"/>
             </w:tabs>
             <w:rPr>
-              <w:rFonts w:cstheme="minorBidi"/>
+              <w:rFonts w:eastAsiaTheme="minorEastAsia"/>
               <w:noProof/>
+              <w:sz w:val="22"/>
+              <w:lang w:eastAsia="de-DE"/>
             </w:rPr>
           </w:pPr>
           <w:r>
+            <w:rPr>
+              <w:rFonts w:eastAsiaTheme="minorEastAsia" w:cs="Times New Roman"/>
+              <w:sz w:val="22"/>
+              <w:lang w:eastAsia="de-DE"/>
+            </w:rPr>
             <w:fldChar w:fldCharType="begin"/>
           </w:r>
           <w:r>
             <w:instrText xml:space="preserve"> TOC \o "1-3" \h \z \u </w:instrText>
           </w:r>
           <w:r>
+            <w:rPr>
+              <w:rFonts w:eastAsiaTheme="minorEastAsia" w:cs="Times New Roman"/>
+              <w:sz w:val="22"/>
+              <w:lang w:eastAsia="de-DE"/>
+            </w:rPr>
             <w:fldChar w:fldCharType="separate"/>
           </w:r>
-          <w:hyperlink w:anchor="_Toc67946644" w:history="1">
+          <w:hyperlink w:anchor="_Toc68005578" w:history="1">
             <w:r>
               <w:rPr>
                 <w:rStyle w:val="Hyperlink"/>
                 <w:noProof/>
               </w:rPr>
-              <w:t>Unifikation</w:t>
+              <w:t>Prolog Basics</w:t>
             </w:r>
             <w:r>
               <w:rPr>
@@ -90,7 +102,7 @@
                 <w:noProof/>
                 <w:webHidden/>
               </w:rPr>
-              <w:instrText xml:space="preserve"> PAGEREF _Toc67946644 \h </w:instrText>
+              <w:instrText xml:space="preserve"> PAGEREF _Toc68005578 \h </w:instrText>
             </w:r>
             <w:r>
               <w:rPr>
@@ -123,22 +135,24 @@
         </w:p>
         <w:p>
           <w:pPr>
-            <w:pStyle w:val="TOC3"/>
+            <w:pStyle w:val="TOC1"/>
             <w:tabs>
               <w:tab w:val="right" w:leader="dot" w:pos="9062"/>
             </w:tabs>
             <w:rPr>
-              <w:rFonts w:cstheme="minorBidi"/>
+              <w:rFonts w:eastAsiaTheme="minorEastAsia"/>
               <w:noProof/>
+              <w:sz w:val="22"/>
+              <w:lang w:eastAsia="de-DE"/>
             </w:rPr>
           </w:pPr>
-          <w:hyperlink w:anchor="_Toc67946645" w:history="1">
+          <w:hyperlink w:anchor="_Toc68005579" w:history="1">
             <w:r>
               <w:rPr>
                 <w:rStyle w:val="Hyperlink"/>
                 <w:noProof/>
               </w:rPr>
-              <w:t>Was ist ein Unifikator?</w:t>
+              <w:t>Methoden</w:t>
             </w:r>
             <w:r>
               <w:rPr>
@@ -159,7 +173,7 @@
                 <w:noProof/>
                 <w:webHidden/>
               </w:rPr>
-              <w:instrText xml:space="preserve"> PAGEREF _Toc67946645 \h </w:instrText>
+              <w:instrText xml:space="preserve"> PAGEREF _Toc68005579 \h </w:instrText>
             </w:r>
             <w:r>
               <w:rPr>
@@ -192,22 +206,24 @@
         </w:p>
         <w:p>
           <w:pPr>
-            <w:pStyle w:val="TOC3"/>
+            <w:pStyle w:val="TOC1"/>
             <w:tabs>
               <w:tab w:val="right" w:leader="dot" w:pos="9062"/>
             </w:tabs>
             <w:rPr>
-              <w:rFonts w:cstheme="minorBidi"/>
+              <w:rFonts w:eastAsiaTheme="minorEastAsia"/>
               <w:noProof/>
+              <w:sz w:val="22"/>
+              <w:lang w:eastAsia="de-DE"/>
             </w:rPr>
           </w:pPr>
-          <w:hyperlink w:anchor="_Toc67946646" w:history="1">
+          <w:hyperlink w:anchor="_Toc68005580" w:history="1">
             <w:r>
               <w:rPr>
                 <w:rStyle w:val="Hyperlink"/>
                 <w:noProof/>
               </w:rPr>
-              <w:t>Was ist ein allgemeinsten Unifikator (mgu)?</w:t>
+              <w:t>Aufgaben</w:t>
             </w:r>
             <w:r>
               <w:rPr>
@@ -228,7 +244,7 @@
                 <w:noProof/>
                 <w:webHidden/>
               </w:rPr>
-              <w:instrText xml:space="preserve"> PAGEREF _Toc67946646 \h </w:instrText>
+              <w:instrText xml:space="preserve"> PAGEREF _Toc68005580 \h </w:instrText>
             </w:r>
             <w:r>
               <w:rPr>
@@ -249,559 +265,6 @@
                 <w:webHidden/>
               </w:rPr>
               <w:t>1</w:t>
-            </w:r>
-            <w:r>
-              <w:rPr>
-                <w:noProof/>
-                <w:webHidden/>
-              </w:rPr>
-              <w:fldChar w:fldCharType="end"/>
-            </w:r>
-          </w:hyperlink>
-        </w:p>
-        <w:p>
-          <w:pPr>
-            <w:pStyle w:val="TOC3"/>
-            <w:tabs>
-              <w:tab w:val="right" w:leader="dot" w:pos="9062"/>
-            </w:tabs>
-            <w:rPr>
-              <w:rFonts w:cstheme="minorBidi"/>
-              <w:noProof/>
-            </w:rPr>
-          </w:pPr>
-          <w:hyperlink w:anchor="_Toc67946647" w:history="1">
-            <w:r>
-              <w:rPr>
-                <w:rStyle w:val="Hyperlink"/>
-                <w:noProof/>
-              </w:rPr>
-              <w:t>Was bedeutet Kreis-Symbol?</w:t>
-            </w:r>
-            <w:r>
-              <w:rPr>
-                <w:noProof/>
-                <w:webHidden/>
-              </w:rPr>
-              <w:tab/>
-            </w:r>
-            <w:r>
-              <w:rPr>
-                <w:noProof/>
-                <w:webHidden/>
-              </w:rPr>
-              <w:fldChar w:fldCharType="begin"/>
-            </w:r>
-            <w:r>
-              <w:rPr>
-                <w:noProof/>
-                <w:webHidden/>
-              </w:rPr>
-              <w:instrText xml:space="preserve"> PAGEREF _Toc67946647 \h </w:instrText>
-            </w:r>
-            <w:r>
-              <w:rPr>
-                <w:noProof/>
-                <w:webHidden/>
-              </w:rPr>
-            </w:r>
-            <w:r>
-              <w:rPr>
-                <w:noProof/>
-                <w:webHidden/>
-              </w:rPr>
-              <w:fldChar w:fldCharType="separate"/>
-            </w:r>
-            <w:r>
-              <w:rPr>
-                <w:noProof/>
-                <w:webHidden/>
-              </w:rPr>
-              <w:t>1</w:t>
-            </w:r>
-            <w:r>
-              <w:rPr>
-                <w:noProof/>
-                <w:webHidden/>
-              </w:rPr>
-              <w:fldChar w:fldCharType="end"/>
-            </w:r>
-          </w:hyperlink>
-        </w:p>
-        <w:p>
-          <w:pPr>
-            <w:pStyle w:val="TOC3"/>
-            <w:tabs>
-              <w:tab w:val="right" w:leader="dot" w:pos="9062"/>
-            </w:tabs>
-            <w:rPr>
-              <w:rFonts w:cstheme="minorBidi"/>
-              <w:noProof/>
-            </w:rPr>
-          </w:pPr>
-          <w:hyperlink w:anchor="_Toc67946648" w:history="1">
-            <w:r>
-              <w:rPr>
-                <w:rStyle w:val="Hyperlink"/>
-                <w:noProof/>
-              </w:rPr>
-              <w:t>Wie berechnet man mgu?</w:t>
-            </w:r>
-            <w:r>
-              <w:rPr>
-                <w:noProof/>
-                <w:webHidden/>
-              </w:rPr>
-              <w:tab/>
-            </w:r>
-            <w:r>
-              <w:rPr>
-                <w:noProof/>
-                <w:webHidden/>
-              </w:rPr>
-              <w:fldChar w:fldCharType="begin"/>
-            </w:r>
-            <w:r>
-              <w:rPr>
-                <w:noProof/>
-                <w:webHidden/>
-              </w:rPr>
-              <w:instrText xml:space="preserve"> PAGEREF _Toc67946648 \h </w:instrText>
-            </w:r>
-            <w:r>
-              <w:rPr>
-                <w:noProof/>
-                <w:webHidden/>
-              </w:rPr>
-            </w:r>
-            <w:r>
-              <w:rPr>
-                <w:noProof/>
-                <w:webHidden/>
-              </w:rPr>
-              <w:fldChar w:fldCharType="separate"/>
-            </w:r>
-            <w:r>
-              <w:rPr>
-                <w:noProof/>
-                <w:webHidden/>
-              </w:rPr>
-              <w:t>1</w:t>
-            </w:r>
-            <w:r>
-              <w:rPr>
-                <w:noProof/>
-                <w:webHidden/>
-              </w:rPr>
-              <w:fldChar w:fldCharType="end"/>
-            </w:r>
-          </w:hyperlink>
-        </w:p>
-        <w:p>
-          <w:pPr>
-            <w:pStyle w:val="TOC3"/>
-            <w:tabs>
-              <w:tab w:val="right" w:leader="dot" w:pos="9062"/>
-            </w:tabs>
-            <w:rPr>
-              <w:rFonts w:cstheme="minorBidi"/>
-              <w:noProof/>
-            </w:rPr>
-          </w:pPr>
-          <w:hyperlink w:anchor="_Toc67946649" w:history="1">
-            <w:r>
-              <w:rPr>
-                <w:rStyle w:val="Hyperlink"/>
-                <w:noProof/>
-              </w:rPr>
-              <w:t>Wie funktioniert unify()?</w:t>
-            </w:r>
-            <w:r>
-              <w:rPr>
-                <w:noProof/>
-                <w:webHidden/>
-              </w:rPr>
-              <w:tab/>
-            </w:r>
-            <w:r>
-              <w:rPr>
-                <w:noProof/>
-                <w:webHidden/>
-              </w:rPr>
-              <w:fldChar w:fldCharType="begin"/>
-            </w:r>
-            <w:r>
-              <w:rPr>
-                <w:noProof/>
-                <w:webHidden/>
-              </w:rPr>
-              <w:instrText xml:space="preserve"> PAGEREF _Toc67946649 \h </w:instrText>
-            </w:r>
-            <w:r>
-              <w:rPr>
-                <w:noProof/>
-                <w:webHidden/>
-              </w:rPr>
-            </w:r>
-            <w:r>
-              <w:rPr>
-                <w:noProof/>
-                <w:webHidden/>
-              </w:rPr>
-              <w:fldChar w:fldCharType="separate"/>
-            </w:r>
-            <w:r>
-              <w:rPr>
-                <w:noProof/>
-                <w:webHidden/>
-              </w:rPr>
-              <w:t>2</w:t>
-            </w:r>
-            <w:r>
-              <w:rPr>
-                <w:noProof/>
-                <w:webHidden/>
-              </w:rPr>
-              <w:fldChar w:fldCharType="end"/>
-            </w:r>
-          </w:hyperlink>
-        </w:p>
-        <w:p>
-          <w:pPr>
-            <w:pStyle w:val="TOC3"/>
-            <w:tabs>
-              <w:tab w:val="right" w:leader="dot" w:pos="9062"/>
-            </w:tabs>
-            <w:rPr>
-              <w:rFonts w:cstheme="minorBidi"/>
-              <w:noProof/>
-            </w:rPr>
-          </w:pPr>
-          <w:hyperlink w:anchor="_Toc67946650" w:history="1">
-            <w:r>
-              <w:rPr>
-                <w:rStyle w:val="Hyperlink"/>
-                <w:noProof/>
-              </w:rPr>
-              <w:t>Wie kann man beweisen, dass ein Unifikator kein allgemeinster Unifikator ist?</w:t>
-            </w:r>
-            <w:r>
-              <w:rPr>
-                <w:noProof/>
-                <w:webHidden/>
-              </w:rPr>
-              <w:tab/>
-            </w:r>
-            <w:r>
-              <w:rPr>
-                <w:noProof/>
-                <w:webHidden/>
-              </w:rPr>
-              <w:fldChar w:fldCharType="begin"/>
-            </w:r>
-            <w:r>
-              <w:rPr>
-                <w:noProof/>
-                <w:webHidden/>
-              </w:rPr>
-              <w:instrText xml:space="preserve"> PAGEREF _Toc67946650 \h </w:instrText>
-            </w:r>
-            <w:r>
-              <w:rPr>
-                <w:noProof/>
-                <w:webHidden/>
-              </w:rPr>
-            </w:r>
-            <w:r>
-              <w:rPr>
-                <w:noProof/>
-                <w:webHidden/>
-              </w:rPr>
-              <w:fldChar w:fldCharType="separate"/>
-            </w:r>
-            <w:r>
-              <w:rPr>
-                <w:noProof/>
-                <w:webHidden/>
-              </w:rPr>
-              <w:t>2</w:t>
-            </w:r>
-            <w:r>
-              <w:rPr>
-                <w:noProof/>
-                <w:webHidden/>
-              </w:rPr>
-              <w:fldChar w:fldCharType="end"/>
-            </w:r>
-          </w:hyperlink>
-        </w:p>
-        <w:p>
-          <w:pPr>
-            <w:pStyle w:val="TOC3"/>
-            <w:tabs>
-              <w:tab w:val="right" w:leader="dot" w:pos="9062"/>
-            </w:tabs>
-            <w:rPr>
-              <w:rFonts w:cstheme="minorBidi"/>
-              <w:noProof/>
-            </w:rPr>
-          </w:pPr>
-          <w:hyperlink w:anchor="_Toc67946651" w:history="1">
-            <w:r>
-              <w:rPr>
-                <w:rStyle w:val="Hyperlink"/>
-                <w:noProof/>
-              </w:rPr>
-              <w:t>Wie kann man am besten den allgemeinsten Unifikator für ein Gleichungssystem berechnen für einem Herleitungsbaum?</w:t>
-            </w:r>
-            <w:r>
-              <w:rPr>
-                <w:noProof/>
-                <w:webHidden/>
-              </w:rPr>
-              <w:tab/>
-            </w:r>
-            <w:r>
-              <w:rPr>
-                <w:noProof/>
-                <w:webHidden/>
-              </w:rPr>
-              <w:fldChar w:fldCharType="begin"/>
-            </w:r>
-            <w:r>
-              <w:rPr>
-                <w:noProof/>
-                <w:webHidden/>
-              </w:rPr>
-              <w:instrText xml:space="preserve"> PAGEREF _Toc67946651 \h </w:instrText>
-            </w:r>
-            <w:r>
-              <w:rPr>
-                <w:noProof/>
-                <w:webHidden/>
-              </w:rPr>
-            </w:r>
-            <w:r>
-              <w:rPr>
-                <w:noProof/>
-                <w:webHidden/>
-              </w:rPr>
-              <w:fldChar w:fldCharType="separate"/>
-            </w:r>
-            <w:r>
-              <w:rPr>
-                <w:noProof/>
-                <w:webHidden/>
-              </w:rPr>
-              <w:t>2</w:t>
-            </w:r>
-            <w:r>
-              <w:rPr>
-                <w:noProof/>
-                <w:webHidden/>
-              </w:rPr>
-              <w:fldChar w:fldCharType="end"/>
-            </w:r>
-          </w:hyperlink>
-        </w:p>
-        <w:p>
-          <w:pPr>
-            <w:pStyle w:val="TOC2"/>
-            <w:tabs>
-              <w:tab w:val="right" w:leader="dot" w:pos="9062"/>
-            </w:tabs>
-            <w:rPr>
-              <w:rFonts w:cstheme="minorBidi"/>
-              <w:noProof/>
-            </w:rPr>
-          </w:pPr>
-          <w:hyperlink w:anchor="_Toc67946652" w:history="1">
-            <w:r>
-              <w:rPr>
-                <w:rStyle w:val="Hyperlink"/>
-                <w:noProof/>
-              </w:rPr>
-              <w:t>Beispiele</w:t>
-            </w:r>
-            <w:r>
-              <w:rPr>
-                <w:noProof/>
-                <w:webHidden/>
-              </w:rPr>
-              <w:tab/>
-            </w:r>
-            <w:r>
-              <w:rPr>
-                <w:noProof/>
-                <w:webHidden/>
-              </w:rPr>
-              <w:fldChar w:fldCharType="begin"/>
-            </w:r>
-            <w:r>
-              <w:rPr>
-                <w:noProof/>
-                <w:webHidden/>
-              </w:rPr>
-              <w:instrText xml:space="preserve"> PAGEREF _Toc67946652 \h </w:instrText>
-            </w:r>
-            <w:r>
-              <w:rPr>
-                <w:noProof/>
-                <w:webHidden/>
-              </w:rPr>
-            </w:r>
-            <w:r>
-              <w:rPr>
-                <w:noProof/>
-                <w:webHidden/>
-              </w:rPr>
-              <w:fldChar w:fldCharType="separate"/>
-            </w:r>
-            <w:r>
-              <w:rPr>
-                <w:noProof/>
-                <w:webHidden/>
-              </w:rPr>
-              <w:t>2</w:t>
-            </w:r>
-            <w:r>
-              <w:rPr>
-                <w:noProof/>
-                <w:webHidden/>
-              </w:rPr>
-              <w:fldChar w:fldCharType="end"/>
-            </w:r>
-          </w:hyperlink>
-        </w:p>
-        <w:p>
-          <w:pPr>
-            <w:pStyle w:val="TOC3"/>
-            <w:tabs>
-              <w:tab w:val="right" w:leader="dot" w:pos="9062"/>
-            </w:tabs>
-            <w:rPr>
-              <w:rFonts w:cstheme="minorBidi"/>
-              <w:noProof/>
-            </w:rPr>
-          </w:pPr>
-          <w:hyperlink w:anchor="_Toc67946653" w:history="1">
-            <w:r>
-              <w:rPr>
-                <w:rStyle w:val="Hyperlink"/>
-                <w:noProof/>
-              </w:rPr>
-              <w:t>Unifikator vs mgu</w:t>
-            </w:r>
-            <w:r>
-              <w:rPr>
-                <w:noProof/>
-                <w:webHidden/>
-              </w:rPr>
-              <w:tab/>
-            </w:r>
-            <w:r>
-              <w:rPr>
-                <w:noProof/>
-                <w:webHidden/>
-              </w:rPr>
-              <w:fldChar w:fldCharType="begin"/>
-            </w:r>
-            <w:r>
-              <w:rPr>
-                <w:noProof/>
-                <w:webHidden/>
-              </w:rPr>
-              <w:instrText xml:space="preserve"> PAGEREF _Toc67946653 \h </w:instrText>
-            </w:r>
-            <w:r>
-              <w:rPr>
-                <w:noProof/>
-                <w:webHidden/>
-              </w:rPr>
-            </w:r>
-            <w:r>
-              <w:rPr>
-                <w:noProof/>
-                <w:webHidden/>
-              </w:rPr>
-              <w:fldChar w:fldCharType="separate"/>
-            </w:r>
-            <w:r>
-              <w:rPr>
-                <w:noProof/>
-                <w:webHidden/>
-              </w:rPr>
-              <w:t>2</w:t>
-            </w:r>
-            <w:r>
-              <w:rPr>
-                <w:noProof/>
-                <w:webHidden/>
-              </w:rPr>
-              <w:fldChar w:fldCharType="end"/>
-            </w:r>
-          </w:hyperlink>
-        </w:p>
-        <w:p>
-          <w:pPr>
-            <w:pStyle w:val="TOC3"/>
-            <w:tabs>
-              <w:tab w:val="right" w:leader="dot" w:pos="9062"/>
-            </w:tabs>
-            <w:rPr>
-              <w:rFonts w:cstheme="minorBidi"/>
-              <w:noProof/>
-            </w:rPr>
-          </w:pPr>
-          <w:hyperlink w:anchor="_Toc67946654" w:history="1">
-            <w:r>
-              <w:rPr>
-                <w:rStyle w:val="Hyperlink"/>
-                <w:noProof/>
-                <w:lang w:val="en-US"/>
-              </w:rPr>
-              <w:t>mgu berechnen</w:t>
-            </w:r>
-            <w:r>
-              <w:rPr>
-                <w:noProof/>
-                <w:webHidden/>
-              </w:rPr>
-              <w:tab/>
-            </w:r>
-            <w:r>
-              <w:rPr>
-                <w:noProof/>
-                <w:webHidden/>
-              </w:rPr>
-              <w:fldChar w:fldCharType="begin"/>
-            </w:r>
-            <w:r>
-              <w:rPr>
-                <w:noProof/>
-                <w:webHidden/>
-              </w:rPr>
-              <w:instrText xml:space="preserve"> PAGEREF _Toc67946654 \h </w:instrText>
-            </w:r>
-            <w:r>
-              <w:rPr>
-                <w:noProof/>
-                <w:webHidden/>
-              </w:rPr>
-            </w:r>
-            <w:r>
-              <w:rPr>
-                <w:noProof/>
-                <w:webHidden/>
-              </w:rPr>
-              <w:fldChar w:fldCharType="separate"/>
-            </w:r>
-            <w:r>
-              <w:rPr>
-                <w:noProof/>
-                <w:webHidden/>
-              </w:rPr>
-              <w:t>3</w:t>
             </w:r>
             <w:r>
               <w:rPr>
@@ -829,703 +292,36 @@
       <w:pPr>
         <w:pStyle w:val="Heading1"/>
       </w:pPr>
-    </w:p>
-    <w:p>
-      <w:pPr>
-        <w:pStyle w:val="Heading2"/>
-      </w:pPr>
-      <w:bookmarkStart w:id="0" w:name="_Toc67946644"/>
+      <w:bookmarkStart w:id="0" w:name="_Toc68005578"/>
       <w:r>
-        <w:t>Unifikation</w:t>
+        <w:t>Prolog Basics</w:t>
       </w:r>
       <w:bookmarkEnd w:id="0"/>
     </w:p>
+    <w:p/>
     <w:p>
       <w:pPr>
-        <w:pStyle w:val="Heading3"/>
-      </w:pPr>
-      <w:bookmarkStart w:id="1" w:name="_Toc67946645"/>
+        <w:pStyle w:val="Heading1"/>
+      </w:pPr>
+      <w:bookmarkStart w:id="1" w:name="_Toc68005579"/>
       <w:r>
-        <w:t>Was ist ein Unifikator?</w:t>
+        <w:t>Methoden</w:t>
       </w:r>
       <w:bookmarkEnd w:id="1"/>
     </w:p>
-    <w:p>
-      <w:r>
-        <w:t>Unifikator ist d</w:t>
-      </w:r>
-      <w:r>
-        <w:t>ie Subsution von Variablen, d</w:t>
-      </w:r>
-      <w:r>
-        <w:t>ie alle Gleichungen erfüllt</w:t>
-      </w:r>
-    </w:p>
     <w:p/>
     <w:p>
       <w:pPr>
-        <w:pStyle w:val="Heading3"/>
-      </w:pPr>
-      <w:bookmarkStart w:id="2" w:name="_Toc67946646"/>
+        <w:pStyle w:val="Heading1"/>
+      </w:pPr>
+      <w:bookmarkStart w:id="2" w:name="_Toc68005580"/>
       <w:r>
-        <w:t>Was ist ein allgemeinsten Unifikator</w:t>
-      </w:r>
-      <w:r>
-        <w:t xml:space="preserve"> (mgu)</w:t>
-      </w:r>
-      <w:r>
-        <w:t>?</w:t>
+        <w:t>Aufgaben</w:t>
       </w:r>
       <w:bookmarkEnd w:id="2"/>
     </w:p>
-    <w:p>
-      <w:r>
-        <w:t>mg</w:t>
-      </w:r>
-      <w:r>
-        <w:t>u</w:t>
-      </w:r>
-      <w:r>
-        <w:t xml:space="preserve"> (most general unifier) ist e</w:t>
-      </w:r>
-      <w:r>
-        <w:t>in Unifikator, der so wenig Variablen wie Möglich instanziiert</w:t>
-      </w:r>
-    </w:p>
-    <w:p/>
-    <w:p>
-      <w:pPr>
-        <w:pStyle w:val="Heading3"/>
-      </w:pPr>
-      <w:bookmarkStart w:id="3" w:name="_Toc67946647"/>
-      <w:r>
-        <w:t>Was bedeutet Kreis-Symbol?</w:t>
-      </w:r>
-      <w:bookmarkEnd w:id="3"/>
-    </w:p>
-    <w:p>
-      <w:r>
-        <w:t>Mathematische Verkettung: (f o g)(x) = f(g(x))</w:t>
-      </w:r>
-    </w:p>
-    <w:p>
-      <w:pPr>
-        <w:rPr>
-          <w:lang w:val="en-US"/>
-        </w:rPr>
-      </w:pPr>
-      <w:r>
-        <w:rPr>
-          <w:lang w:val="en-US"/>
-        </w:rPr>
-        <w:t>[X1-&gt; a] o [X2-&gt; a] o [X3 -&gt; f(X2, X1)] = [X1-&gt; a</w:t>
-      </w:r>
-      <w:r>
-        <w:rPr>
-          <w:lang w:val="en-US"/>
-        </w:rPr>
-        <w:t xml:space="preserve">, </w:t>
-      </w:r>
-      <w:r>
-        <w:rPr>
-          <w:lang w:val="en-US"/>
-        </w:rPr>
-        <w:t>X2-&gt; a</w:t>
-      </w:r>
-      <w:r>
-        <w:rPr>
-          <w:lang w:val="en-US"/>
-        </w:rPr>
-        <w:t xml:space="preserve">, </w:t>
-      </w:r>
-      <w:r>
-        <w:rPr>
-          <w:lang w:val="en-US"/>
-        </w:rPr>
-        <w:t>X3 -&gt; f(</w:t>
-      </w:r>
-      <w:r>
-        <w:rPr>
-          <w:lang w:val="en-US"/>
-        </w:rPr>
-        <w:t>a</w:t>
-      </w:r>
-      <w:r>
-        <w:rPr>
-          <w:lang w:val="en-US"/>
-        </w:rPr>
-        <w:t xml:space="preserve">, </w:t>
-      </w:r>
-      <w:r>
-        <w:rPr>
-          <w:lang w:val="en-US"/>
-        </w:rPr>
-        <w:t>a</w:t>
-      </w:r>
-      <w:r>
-        <w:rPr>
-          <w:lang w:val="en-US"/>
-        </w:rPr>
-        <w:t>)]</w:t>
-      </w:r>
-    </w:p>
-    <w:p>
-      <w:pPr>
-        <w:rPr>
-          <w:lang w:val="en-US"/>
-        </w:rPr>
-      </w:pPr>
-    </w:p>
-    <w:p>
-      <w:pPr>
-        <w:pStyle w:val="Heading3"/>
-      </w:pPr>
-      <w:bookmarkStart w:id="4" w:name="_Toc67946648"/>
-      <w:r>
-        <w:t>Wie berechnet man mgu?</w:t>
-      </w:r>
-      <w:bookmarkEnd w:id="4"/>
-    </w:p>
-    <w:p>
-      <w:r>
-        <w:t>Alle Regeln in unify-Algorithmus passen. Ausgabe</w:t>
-      </w:r>
-      <w:r>
-        <w:t xml:space="preserve">liste von unify-Algorithmus </w:t>
-      </w:r>
-      <w:r>
-        <w:t>ist mgu.</w:t>
-      </w:r>
-    </w:p>
-    <w:p/>
-    <w:p>
-      <w:pPr>
-        <w:pStyle w:val="Heading3"/>
-      </w:pPr>
-      <w:bookmarkStart w:id="5" w:name="_Toc67946649"/>
-      <w:r>
-        <w:lastRenderedPageBreak/>
-        <w:t>Wie funktioniert unify()?</w:t>
-      </w:r>
-      <w:bookmarkEnd w:id="5"/>
-    </w:p>
-    <w:p>
-      <w:r>
-        <w:t>Zuerst soll man alle Regeln sortieren (nach schwierigkeit) und in unify übergeben.</w:t>
-      </w:r>
-    </w:p>
-    <w:p>
-      <w:r>
-        <w:t>Dann werden</w:t>
-      </w:r>
-      <w:r>
-        <w:t>:</w:t>
-      </w:r>
-    </w:p>
-    <w:p>
-      <w:pPr>
-        <w:pStyle w:val="ListParagraph"/>
-        <w:numPr>
-          <w:ilvl w:val="0"/>
-          <w:numId w:val="3"/>
-        </w:numPr>
-      </w:pPr>
-      <w:r>
-        <w:t>Die einfache Regeln in Form X=Y aus unify genommen und als Substitutionen [X-&gt;Y] rechts verketten.</w:t>
-      </w:r>
-    </w:p>
-    <w:p>
-      <w:pPr>
-        <w:pStyle w:val="ListParagraph"/>
-        <w:numPr>
-          <w:ilvl w:val="0"/>
-          <w:numId w:val="3"/>
-        </w:numPr>
-      </w:pPr>
-      <w:r>
-        <w:t>Die Substitutionen soll man auf innere Menge von unify() anwenden</w:t>
-      </w:r>
-    </w:p>
-    <w:p>
-      <w:pPr>
-        <w:pStyle w:val="ListParagraph"/>
-        <w:numPr>
-          <w:ilvl w:val="0"/>
-          <w:numId w:val="3"/>
-        </w:numPr>
-      </w:pPr>
-      <w:r>
-        <w:t>Man kann  mehrere Substitutionen mergen: [Y-&gt;a] o [X-&gt;Y] = [Y-&gt;a, X-&gt;a]</w:t>
-      </w:r>
-    </w:p>
-    <w:p>
-      <w:pPr>
-        <w:pStyle w:val="ListParagraph"/>
-        <w:numPr>
-          <w:ilvl w:val="0"/>
-          <w:numId w:val="3"/>
-        </w:numPr>
-      </w:pPr>
-      <w:r>
-        <w:t>Komplexe Terme in unify() kann man zerlegen</w:t>
-      </w:r>
-    </w:p>
-    <w:p>
-      <w:pPr>
-        <w:pStyle w:val="ListParagraph"/>
-        <w:numPr>
-          <w:ilvl w:val="0"/>
-          <w:numId w:val="3"/>
-        </w:numPr>
-      </w:pPr>
-      <w:r>
-        <w:t>Am ende muss man eine unifizierte und minimale Liste von Substitutionen haben</w:t>
-      </w:r>
-    </w:p>
-    <w:p>
-      <w:pPr>
-        <w:pStyle w:val="Code"/>
-        <w:ind w:left="708"/>
-        <w:rPr>
-          <w:lang w:val="en-US"/>
-        </w:rPr>
-      </w:pPr>
-      <w:r>
-        <w:rPr>
-          <w:lang w:val="en-US"/>
-        </w:rPr>
-        <w:t xml:space="preserve">Term: </w:t>
-      </w:r>
-      <w:r>
-        <w:rPr>
-          <w:lang w:val="en-US"/>
-        </w:rPr>
-        <w:t>a(t1, a(X3, X4)) = a(X1, X2)</w:t>
-      </w:r>
-    </w:p>
-    <w:p>
-      <w:pPr>
-        <w:pStyle w:val="Code"/>
-        <w:ind w:left="708"/>
-      </w:pPr>
-      <w:r>
-        <w:t>Zerlegung:</w:t>
-      </w:r>
-      <w:r>
-        <w:t xml:space="preserve"> X1 = t1, X2 = a (X3, X4)</w:t>
-      </w:r>
-    </w:p>
-    <w:p>
-      <w:pPr>
-        <w:pStyle w:val="Code"/>
-        <w:ind w:left="708"/>
-      </w:pPr>
-    </w:p>
-    <w:p/>
-    <w:p>
-      <w:pPr>
-        <w:pStyle w:val="Heading3"/>
-      </w:pPr>
-      <w:bookmarkStart w:id="6" w:name="_Toc67946650"/>
-      <w:r>
-        <w:t>Wie kann man beweisen, dass ein Unifikator kein allgemeinster Unifikator ist?</w:t>
-      </w:r>
-      <w:bookmarkEnd w:id="6"/>
-    </w:p>
-    <w:p>
-      <w:r>
-        <w:rPr>
-          <w:noProof/>
-        </w:rPr>
-        <w:drawing>
-          <wp:inline distT="0" distB="0" distL="0" distR="0" wp14:anchorId="2336417C" wp14:editId="07800716">
-            <wp:extent cx="4451230" cy="1601480"/>
-            <wp:effectExtent l="0" t="0" r="6985" b="0"/>
-            <wp:docPr id="4" name="Picture 4"/>
-            <wp:cNvGraphicFramePr>
-              <a:graphicFrameLocks xmlns:a="http://schemas.openxmlformats.org/drawingml/2006/main" noChangeAspect="1"/>
-            </wp:cNvGraphicFramePr>
-            <a:graphic xmlns:a="http://schemas.openxmlformats.org/drawingml/2006/main">
-              <a:graphicData uri="http://schemas.openxmlformats.org/drawingml/2006/picture">
-                <pic:pic xmlns:pic="http://schemas.openxmlformats.org/drawingml/2006/picture">
-                  <pic:nvPicPr>
-                    <pic:cNvPr id="0" name="Picture 4"/>
-                    <pic:cNvPicPr>
-                      <a:picLocks noChangeAspect="1" noChangeArrowheads="1"/>
-                    </pic:cNvPicPr>
-                  </pic:nvPicPr>
-                  <pic:blipFill>
-                    <a:blip r:embed="rId6">
-                      <a:extLst>
-                        <a:ext uri="{28A0092B-C50C-407E-A947-70E740481C1C}">
-                          <a14:useLocalDpi xmlns:a14="http://schemas.microsoft.com/office/drawing/2010/main" val="0"/>
-                        </a:ext>
-                      </a:extLst>
-                    </a:blip>
-                    <a:srcRect/>
-                    <a:stretch>
-                      <a:fillRect/>
-                    </a:stretch>
-                  </pic:blipFill>
-                  <pic:spPr bwMode="auto">
-                    <a:xfrm>
-                      <a:off x="0" y="0"/>
-                      <a:ext cx="4494948" cy="1617209"/>
-                    </a:xfrm>
-                    <a:prstGeom prst="rect">
-                      <a:avLst/>
-                    </a:prstGeom>
-                    <a:noFill/>
-                    <a:ln>
-                      <a:noFill/>
-                    </a:ln>
-                  </pic:spPr>
-                </pic:pic>
-              </a:graphicData>
-            </a:graphic>
-          </wp:inline>
-        </w:drawing>
-      </w:r>
-    </w:p>
-    <w:p/>
-    <w:p>
-      <w:pPr>
-        <w:pStyle w:val="Heading3"/>
-      </w:pPr>
-      <w:bookmarkStart w:id="7" w:name="_Toc67946651"/>
-      <w:r>
-        <w:t>Wie kann man am besten den allgemeinsten Unifikator für ein Gleichungssystem berechnen für einem Herleitungsbaum?</w:t>
-      </w:r>
-      <w:bookmarkEnd w:id="7"/>
-    </w:p>
-    <w:p>
-      <w:pPr>
-        <w:pStyle w:val="Heading2"/>
-      </w:pPr>
-    </w:p>
-    <w:p>
-      <w:pPr>
-        <w:pStyle w:val="Heading2"/>
-      </w:pPr>
-      <w:bookmarkStart w:id="8" w:name="_Toc67946652"/>
-      <w:r>
-        <w:t>Beispiel</w:t>
-      </w:r>
-      <w:r>
-        <w:t>e</w:t>
-      </w:r>
-      <w:bookmarkEnd w:id="8"/>
-    </w:p>
-    <w:p>
-      <w:pPr>
-        <w:pStyle w:val="Heading3"/>
-      </w:pPr>
-      <w:bookmarkStart w:id="9" w:name="_Toc67946653"/>
-      <w:r>
-        <w:t>Unifikator vs mgu</w:t>
-      </w:r>
-      <w:bookmarkEnd w:id="9"/>
-    </w:p>
-    <w:p>
-      <w:pPr>
-        <w:pStyle w:val="Code"/>
-      </w:pPr>
-      <w:r>
-        <w:t>f(a, D) = Y</w:t>
-      </w:r>
-    </w:p>
-    <w:p>
-      <w:pPr>
-        <w:pStyle w:val="Code"/>
-        <w:rPr>
-          <w:lang w:val="en-US"/>
-        </w:rPr>
-      </w:pPr>
-      <w:r>
-        <w:rPr>
-          <w:lang w:val="en-US"/>
-        </w:rPr>
-        <w:t>X = g(B)</w:t>
-      </w:r>
-    </w:p>
-    <w:p>
-      <w:pPr>
-        <w:pStyle w:val="Code"/>
-        <w:rPr>
-          <w:lang w:val="en-US"/>
-        </w:rPr>
-      </w:pPr>
-      <w:r>
-        <w:rPr>
-          <w:lang w:val="en-US"/>
-        </w:rPr>
-        <w:t>g(Z) = X</w:t>
-      </w:r>
-    </w:p>
-    <w:p>
-      <w:pPr>
-        <w:rPr>
-          <w:lang w:val="en-US"/>
-        </w:rPr>
-      </w:pPr>
-    </w:p>
-    <w:p>
-      <w:pPr>
-        <w:rPr>
-          <w:lang w:val="en-US"/>
-        </w:rPr>
-      </w:pPr>
-      <w:r>
-        <w:rPr>
-          <w:lang w:val="en-US"/>
-        </w:rPr>
-        <w:t>-&gt; u = [Y -&gt; f(a,b), D -&gt; b, X -&gt; g(b), Z -&gt; b]</w:t>
-      </w:r>
-    </w:p>
-    <w:p>
-      <w:pPr>
-        <w:rPr>
-          <w:lang w:val="en-US"/>
-        </w:rPr>
-      </w:pPr>
-      <w:r>
-        <w:rPr>
-          <w:lang w:val="en-US"/>
-        </w:rPr>
-        <w:t>-&gt; mgu = [</w:t>
-      </w:r>
-      <w:r>
-        <w:rPr>
-          <w:lang w:val="en-US"/>
-        </w:rPr>
-        <w:t>Y -&gt; f(a,</w:t>
-      </w:r>
-      <w:r>
-        <w:rPr>
-          <w:lang w:val="en-US"/>
-        </w:rPr>
-        <w:t>D</w:t>
-      </w:r>
-      <w:r>
-        <w:rPr>
-          <w:lang w:val="en-US"/>
-        </w:rPr>
-        <w:t>)</w:t>
-      </w:r>
-      <w:r>
-        <w:rPr>
-          <w:lang w:val="en-US"/>
-        </w:rPr>
-        <w:t xml:space="preserve">, X -&gt; g(b), </w:t>
-      </w:r>
-      <w:r>
-        <w:rPr>
-          <w:lang w:val="en-US"/>
-        </w:rPr>
-        <w:t>Z -&gt; b</w:t>
-      </w:r>
-      <w:r>
-        <w:rPr>
-          <w:lang w:val="en-US"/>
-        </w:rPr>
-        <w:t>]</w:t>
-      </w:r>
-    </w:p>
-    <w:p>
-      <w:pPr>
-        <w:rPr>
-          <w:lang w:val="en-US"/>
-        </w:rPr>
-      </w:pPr>
-    </w:p>
-    <w:p>
-      <w:pPr>
-        <w:pStyle w:val="Heading3"/>
-        <w:rPr>
-          <w:lang w:val="en-US"/>
-        </w:rPr>
-      </w:pPr>
-      <w:bookmarkStart w:id="10" w:name="_Toc67946654"/>
-      <w:r>
-        <w:rPr>
-          <w:lang w:val="en-US"/>
-        </w:rPr>
-        <w:lastRenderedPageBreak/>
-        <w:t>mgu berechnen</w:t>
-      </w:r>
-      <w:bookmarkEnd w:id="10"/>
-    </w:p>
-    <w:p>
-      <w:r>
-        <w:t>Aufgabe aus Ü11:</w:t>
-      </w:r>
-      <w:r>
-        <w:rPr>
-          <w:noProof/>
-          <w:lang w:val="en-US"/>
-        </w:rPr>
-        <w:drawing>
-          <wp:inline distT="0" distB="0" distL="0" distR="0" wp14:anchorId="61DEC49D" wp14:editId="7C888827">
-            <wp:extent cx="4848045" cy="1779762"/>
-            <wp:effectExtent l="0" t="0" r="0" b="0"/>
-            <wp:docPr id="2" name="Picture 2"/>
-            <wp:cNvGraphicFramePr>
-              <a:graphicFrameLocks xmlns:a="http://schemas.openxmlformats.org/drawingml/2006/main" noChangeAspect="1"/>
-            </wp:cNvGraphicFramePr>
-            <a:graphic xmlns:a="http://schemas.openxmlformats.org/drawingml/2006/main">
-              <a:graphicData uri="http://schemas.openxmlformats.org/drawingml/2006/picture">
-                <pic:pic xmlns:pic="http://schemas.openxmlformats.org/drawingml/2006/picture">
-                  <pic:nvPicPr>
-                    <pic:cNvPr id="0" name="Picture 2"/>
-                    <pic:cNvPicPr>
-                      <a:picLocks noChangeAspect="1" noChangeArrowheads="1"/>
-                    </pic:cNvPicPr>
-                  </pic:nvPicPr>
-                  <pic:blipFill>
-                    <a:blip r:embed="rId7">
-                      <a:extLst>
-                        <a:ext uri="{28A0092B-C50C-407E-A947-70E740481C1C}">
-                          <a14:useLocalDpi xmlns:a14="http://schemas.microsoft.com/office/drawing/2010/main" val="0"/>
-                        </a:ext>
-                      </a:extLst>
-                    </a:blip>
-                    <a:srcRect/>
-                    <a:stretch>
-                      <a:fillRect/>
-                    </a:stretch>
-                  </pic:blipFill>
-                  <pic:spPr bwMode="auto">
-                    <a:xfrm>
-                      <a:off x="0" y="0"/>
-                      <a:ext cx="4902363" cy="1799703"/>
-                    </a:xfrm>
-                    <a:prstGeom prst="rect">
-                      <a:avLst/>
-                    </a:prstGeom>
-                    <a:noFill/>
-                    <a:ln>
-                      <a:noFill/>
-                    </a:ln>
-                  </pic:spPr>
-                </pic:pic>
-              </a:graphicData>
-            </a:graphic>
-          </wp:inline>
-        </w:drawing>
-      </w:r>
-    </w:p>
-    <w:p>
-      <w:r>
-        <w:t>Lösung (kompakte Variante):</w:t>
-      </w:r>
-    </w:p>
-    <w:p>
-      <w:pPr>
-        <w:rPr>
-          <w:lang w:val="en-US"/>
-        </w:rPr>
-      </w:pPr>
-      <w:r>
-        <w:rPr>
-          <w:noProof/>
-          <w:lang w:val="en-US"/>
-        </w:rPr>
-        <w:drawing>
-          <wp:inline distT="0" distB="0" distL="0" distR="0" wp14:anchorId="722FA452" wp14:editId="79FCA1B2">
-            <wp:extent cx="4002657" cy="1499263"/>
-            <wp:effectExtent l="0" t="0" r="0" b="5715"/>
-            <wp:docPr id="3" name="Picture 3"/>
-            <wp:cNvGraphicFramePr>
-              <a:graphicFrameLocks xmlns:a="http://schemas.openxmlformats.org/drawingml/2006/main" noChangeAspect="1"/>
-            </wp:cNvGraphicFramePr>
-            <a:graphic xmlns:a="http://schemas.openxmlformats.org/drawingml/2006/main">
-              <a:graphicData uri="http://schemas.openxmlformats.org/drawingml/2006/picture">
-                <pic:pic xmlns:pic="http://schemas.openxmlformats.org/drawingml/2006/picture">
-                  <pic:nvPicPr>
-                    <pic:cNvPr id="0" name="Picture 3"/>
-                    <pic:cNvPicPr>
-                      <a:picLocks noChangeAspect="1" noChangeArrowheads="1"/>
-                    </pic:cNvPicPr>
-                  </pic:nvPicPr>
-                  <pic:blipFill>
-                    <a:blip r:embed="rId8">
-                      <a:extLst>
-                        <a:ext uri="{28A0092B-C50C-407E-A947-70E740481C1C}">
-                          <a14:useLocalDpi xmlns:a14="http://schemas.microsoft.com/office/drawing/2010/main" val="0"/>
-                        </a:ext>
-                      </a:extLst>
-                    </a:blip>
-                    <a:srcRect/>
-                    <a:stretch>
-                      <a:fillRect/>
-                    </a:stretch>
-                  </pic:blipFill>
-                  <pic:spPr bwMode="auto">
-                    <a:xfrm>
-                      <a:off x="0" y="0"/>
-                      <a:ext cx="4061124" cy="1521163"/>
-                    </a:xfrm>
-                    <a:prstGeom prst="rect">
-                      <a:avLst/>
-                    </a:prstGeom>
-                    <a:noFill/>
-                    <a:ln>
-                      <a:noFill/>
-                    </a:ln>
-                  </pic:spPr>
-                </pic:pic>
-              </a:graphicData>
-            </a:graphic>
-          </wp:inline>
-        </w:drawing>
-      </w:r>
-    </w:p>
-    <w:p>
-      <w:pPr>
-        <w:rPr>
-          <w:lang w:val="en-US"/>
-        </w:rPr>
-      </w:pPr>
-      <w:r>
-        <w:rPr>
-          <w:lang w:val="en-US"/>
-        </w:rPr>
-        <w:t>Bemerkungen:</w:t>
-      </w:r>
-    </w:p>
-    <w:p>
-      <w:pPr>
-        <w:rPr>
-          <w:lang w:val="en-US"/>
-        </w:rPr>
-      </w:pPr>
-      <w:r>
-        <w:rPr>
-          <w:lang w:val="en-US"/>
-        </w:rPr>
-        <w:t>a(t1, a(X3, X4)) = a(X1, X2)</w:t>
-      </w:r>
-    </w:p>
-    <w:p>
-      <w:pPr>
-        <w:rPr>
-          <w:lang w:val="en-US"/>
-        </w:rPr>
-      </w:pPr>
-      <w:r>
-        <w:rPr>
-          <w:lang w:val="en-US"/>
-        </w:rPr>
-        <w:t xml:space="preserve">-&gt; X1 = t1, X2 = a (X3, X4) </w:t>
-      </w:r>
-      <w:r>
-        <w:rPr>
-          <w:lang w:val="en-US"/>
-        </w:rPr>
-        <w:tab/>
-      </w:r>
-    </w:p>
     <w:sectPr>
+      <w:footerReference w:type="default" r:id="rId8"/>
       <w:pgSz w:w="11906" w:h="16838"/>
       <w:pgMar w:top="1417" w:right="1417" w:bottom="1134" w:left="1417" w:header="708" w:footer="708" w:gutter="0"/>
       <w:cols w:space="708"/>
@@ -1533,6 +329,93 @@
     </w:sectPr>
   </w:body>
 </w:document>
+</file>
+
+<file path=word/endnotes.xml><?xml version="1.0" encoding="utf-8"?>
+<w:endnotes xmlns:wpc="http://schemas.microsoft.com/office/word/2010/wordprocessingCanvas" xmlns:cx="http://schemas.microsoft.com/office/drawing/2014/chartex" xmlns:cx1="http://schemas.microsoft.com/office/drawing/2015/9/8/chartex" xmlns:cx2="http://schemas.microsoft.com/office/drawing/2015/10/21/chartex" xmlns:cx3="http://schemas.microsoft.com/office/drawing/2016/5/9/chartex" xmlns:cx4="http://schemas.microsoft.com/office/drawing/2016/5/10/chartex" xmlns:cx5="http://schemas.microsoft.com/office/drawing/2016/5/11/chartex" xmlns:cx6="http://schemas.microsoft.com/office/drawing/2016/5/12/chartex" xmlns:cx7="http://schemas.microsoft.com/office/drawing/2016/5/13/chartex" xmlns:cx8="http://schemas.microsoft.com/office/drawing/2016/5/14/chartex" xmlns:mc="http://schemas.openxmlformats.org/markup-compatibility/2006" xmlns:aink="http://schemas.microsoft.com/office/drawing/2016/ink" xmlns:am3d="http://schemas.microsoft.com/office/drawing/2017/model3d" xmlns:o="urn:schemas-microsoft-com:office:office" xmlns:r="http://schemas.openxmlformats.org/officeDocument/2006/relationships" xmlns:m="http://schemas.openxmlformats.org/officeDocument/2006/math" xmlns:v="urn:schemas-microsoft-com:vml" xmlns:wp14="http://schemas.microsoft.com/office/word/2010/wordprocessingDrawing" xmlns:wp="http://schemas.openxmlformats.org/drawingml/2006/wordprocessingDrawing" xmlns:w10="urn:schemas-microsoft-com:office:word" xmlns:w="http://schemas.openxmlformats.org/wordprocessingml/2006/main" xmlns:w14="http://schemas.microsoft.com/office/word/2010/wordml" xmlns:w15="http://schemas.microsoft.com/office/word/2012/wordml" xmlns:w16cex="http://schemas.microsoft.com/office/word/2018/wordml/cex" xmlns:w16cid="http://schemas.microsoft.com/office/word/2016/wordml/cid" xmlns:w16="http://schemas.microsoft.com/office/word/2018/wordml" xmlns:w16se="http://schemas.microsoft.com/office/word/2015/wordml/symex" xmlns:wpg="http://schemas.microsoft.com/office/word/2010/wordprocessingGroup" xmlns:wpi="http://schemas.microsoft.com/office/word/2010/wordprocessingInk" xmlns:wne="http://schemas.microsoft.com/office/word/2006/wordml" xmlns:wps="http://schemas.microsoft.com/office/word/2010/wordprocessingShape" mc:Ignorable="w14 w15 w16se w16cid w16 w16cex wp14">
+  <w:endnote w:type="separator" w:id="-1">
+    <w:p>
+      <w:pPr>
+        <w:spacing w:line="240" w:lineRule="auto"/>
+      </w:pPr>
+      <w:r>
+        <w:separator/>
+      </w:r>
+    </w:p>
+  </w:endnote>
+  <w:endnote w:type="continuationSeparator" w:id="0">
+    <w:p>
+      <w:pPr>
+        <w:spacing w:line="240" w:lineRule="auto"/>
+      </w:pPr>
+      <w:r>
+        <w:continuationSeparator/>
+      </w:r>
+    </w:p>
+  </w:endnote>
+</w:endnotes>
+</file>
+
+<file path=word/footer1.xml><?xml version="1.0" encoding="utf-8"?>
+<w:ftr xmlns:wpc="http://schemas.microsoft.com/office/word/2010/wordprocessingCanvas" xmlns:cx="http://schemas.microsoft.com/office/drawing/2014/chartex" xmlns:cx1="http://schemas.microsoft.com/office/drawing/2015/9/8/chartex" xmlns:cx2="http://schemas.microsoft.com/office/drawing/2015/10/21/chartex" xmlns:cx3="http://schemas.microsoft.com/office/drawing/2016/5/9/chartex" xmlns:cx4="http://schemas.microsoft.com/office/drawing/2016/5/10/chartex" xmlns:cx5="http://schemas.microsoft.com/office/drawing/2016/5/11/chartex" xmlns:cx6="http://schemas.microsoft.com/office/drawing/2016/5/12/chartex" xmlns:cx7="http://schemas.microsoft.com/office/drawing/2016/5/13/chartex" xmlns:cx8="http://schemas.microsoft.com/office/drawing/2016/5/14/chartex" xmlns:mc="http://schemas.openxmlformats.org/markup-compatibility/2006" xmlns:aink="http://schemas.microsoft.com/office/drawing/2016/ink" xmlns:am3d="http://schemas.microsoft.com/office/drawing/2017/model3d" xmlns:o="urn:schemas-microsoft-com:office:office" xmlns:r="http://schemas.openxmlformats.org/officeDocument/2006/relationships" xmlns:m="http://schemas.openxmlformats.org/officeDocument/2006/math" xmlns:v="urn:schemas-microsoft-com:vml" xmlns:wp14="http://schemas.microsoft.com/office/word/2010/wordprocessingDrawing" xmlns:wp="http://schemas.openxmlformats.org/drawingml/2006/wordprocessingDrawing" xmlns:w10="urn:schemas-microsoft-com:office:word" xmlns:w="http://schemas.openxmlformats.org/wordprocessingml/2006/main" xmlns:w14="http://schemas.microsoft.com/office/word/2010/wordml" xmlns:w15="http://schemas.microsoft.com/office/word/2012/wordml" xmlns:w16cex="http://schemas.microsoft.com/office/word/2018/wordml/cex" xmlns:w16cid="http://schemas.microsoft.com/office/word/2016/wordml/cid" xmlns:w16="http://schemas.microsoft.com/office/word/2018/wordml" xmlns:w16se="http://schemas.microsoft.com/office/word/2015/wordml/symex" xmlns:wpg="http://schemas.microsoft.com/office/word/2010/wordprocessingGroup" xmlns:wpi="http://schemas.microsoft.com/office/word/2010/wordprocessingInk" xmlns:wne="http://schemas.microsoft.com/office/word/2006/wordml" xmlns:wps="http://schemas.microsoft.com/office/word/2010/wordprocessingShape" mc:Ignorable="w14 w15 w16se w16cid w16 w16cex wp14">
+  <w:sdt>
+    <w:sdtPr>
+      <w:id w:val="976876943"/>
+      <w:docPartObj>
+        <w:docPartGallery w:val="Page Numbers (Bottom of Page)"/>
+        <w:docPartUnique/>
+      </w:docPartObj>
+    </w:sdtPr>
+    <w:sdtContent>
+      <w:p>
+        <w:pPr>
+          <w:pStyle w:val="Footer"/>
+          <w:jc w:val="right"/>
+        </w:pPr>
+        <w:r>
+          <w:fldChar w:fldCharType="begin"/>
+        </w:r>
+        <w:r>
+          <w:instrText>PAGE   \* MERGEFORMAT</w:instrText>
+        </w:r>
+        <w:r>
+          <w:fldChar w:fldCharType="separate"/>
+        </w:r>
+        <w:r>
+          <w:t>2</w:t>
+        </w:r>
+        <w:r>
+          <w:fldChar w:fldCharType="end"/>
+        </w:r>
+      </w:p>
+    </w:sdtContent>
+  </w:sdt>
+</w:ftr>
+</file>
+
+<file path=word/footnotes.xml><?xml version="1.0" encoding="utf-8"?>
+<w:footnotes xmlns:wpc="http://schemas.microsoft.com/office/word/2010/wordprocessingCanvas" xmlns:cx="http://schemas.microsoft.com/office/drawing/2014/chartex" xmlns:cx1="http://schemas.microsoft.com/office/drawing/2015/9/8/chartex" xmlns:cx2="http://schemas.microsoft.com/office/drawing/2015/10/21/chartex" xmlns:cx3="http://schemas.microsoft.com/office/drawing/2016/5/9/chartex" xmlns:cx4="http://schemas.microsoft.com/office/drawing/2016/5/10/chartex" xmlns:cx5="http://schemas.microsoft.com/office/drawing/2016/5/11/chartex" xmlns:cx6="http://schemas.microsoft.com/office/drawing/2016/5/12/chartex" xmlns:cx7="http://schemas.microsoft.com/office/drawing/2016/5/13/chartex" xmlns:cx8="http://schemas.microsoft.com/office/drawing/2016/5/14/chartex" xmlns:mc="http://schemas.openxmlformats.org/markup-compatibility/2006" xmlns:aink="http://schemas.microsoft.com/office/drawing/2016/ink" xmlns:am3d="http://schemas.microsoft.com/office/drawing/2017/model3d" xmlns:o="urn:schemas-microsoft-com:office:office" xmlns:r="http://schemas.openxmlformats.org/officeDocument/2006/relationships" xmlns:m="http://schemas.openxmlformats.org/officeDocument/2006/math" xmlns:v="urn:schemas-microsoft-com:vml" xmlns:wp14="http://schemas.microsoft.com/office/word/2010/wordprocessingDrawing" xmlns:wp="http://schemas.openxmlformats.org/drawingml/2006/wordprocessingDrawing" xmlns:w10="urn:schemas-microsoft-com:office:word" xmlns:w="http://schemas.openxmlformats.org/wordprocessingml/2006/main" xmlns:w14="http://schemas.microsoft.com/office/word/2010/wordml" xmlns:w15="http://schemas.microsoft.com/office/word/2012/wordml" xmlns:w16cex="http://schemas.microsoft.com/office/word/2018/wordml/cex" xmlns:w16cid="http://schemas.microsoft.com/office/word/2016/wordml/cid" xmlns:w16="http://schemas.microsoft.com/office/word/2018/wordml" xmlns:w16se="http://schemas.microsoft.com/office/word/2015/wordml/symex" xmlns:wpg="http://schemas.microsoft.com/office/word/2010/wordprocessingGroup" xmlns:wpi="http://schemas.microsoft.com/office/word/2010/wordprocessingInk" xmlns:wne="http://schemas.microsoft.com/office/word/2006/wordml" xmlns:wps="http://schemas.microsoft.com/office/word/2010/wordprocessingShape" mc:Ignorable="w14 w15 w16se w16cid w16 w16cex wp14">
+  <w:footnote w:type="separator" w:id="-1">
+    <w:p>
+      <w:pPr>
+        <w:spacing w:line="240" w:lineRule="auto"/>
+      </w:pPr>
+      <w:r>
+        <w:separator/>
+      </w:r>
+    </w:p>
+  </w:footnote>
+  <w:footnote w:type="continuationSeparator" w:id="0">
+    <w:p>
+      <w:pPr>
+        <w:spacing w:line="240" w:lineRule="auto"/>
+      </w:pPr>
+      <w:r>
+        <w:continuationSeparator/>
+      </w:r>
+    </w:p>
+  </w:footnote>
+</w:footnotes>
 </file>
 
 <file path=word/numbering.xml><?xml version="1.0" encoding="utf-8"?>
@@ -2979,6 +1862,56 @@
       <w:szCs w:val="20"/>
     </w:rPr>
   </w:style>
+  <w:style w:type="paragraph" w:styleId="Header">
+    <w:name w:val="header"/>
+    <w:basedOn w:val="Normal"/>
+    <w:link w:val="HeaderChar"/>
+    <w:uiPriority w:val="99"/>
+    <w:unhideWhenUsed/>
+    <w:rsid w:val="003A2136"/>
+    <w:pPr>
+      <w:tabs>
+        <w:tab w:val="center" w:pos="4677"/>
+        <w:tab w:val="right" w:pos="9355"/>
+      </w:tabs>
+      <w:spacing w:line="240" w:lineRule="auto"/>
+    </w:pPr>
+  </w:style>
+  <w:style w:type="character" w:customStyle="1" w:styleId="HeaderChar">
+    <w:name w:val="Header Char"/>
+    <w:basedOn w:val="DefaultParagraphFont"/>
+    <w:link w:val="Header"/>
+    <w:uiPriority w:val="99"/>
+    <w:rsid w:val="003A2136"/>
+    <w:rPr>
+      <w:sz w:val="24"/>
+    </w:rPr>
+  </w:style>
+  <w:style w:type="paragraph" w:styleId="Footer">
+    <w:name w:val="footer"/>
+    <w:basedOn w:val="Normal"/>
+    <w:link w:val="FooterChar"/>
+    <w:uiPriority w:val="99"/>
+    <w:unhideWhenUsed/>
+    <w:rsid w:val="003A2136"/>
+    <w:pPr>
+      <w:tabs>
+        <w:tab w:val="center" w:pos="4677"/>
+        <w:tab w:val="right" w:pos="9355"/>
+      </w:tabs>
+      <w:spacing w:line="240" w:lineRule="auto"/>
+    </w:pPr>
+  </w:style>
+  <w:style w:type="character" w:customStyle="1" w:styleId="FooterChar">
+    <w:name w:val="Footer Char"/>
+    <w:basedOn w:val="DefaultParagraphFont"/>
+    <w:link w:val="Footer"/>
+    <w:uiPriority w:val="99"/>
+    <w:rsid w:val="003A2136"/>
+    <w:rPr>
+      <w:sz w:val="24"/>
+    </w:rPr>
+  </w:style>
 </w:styles>
 </file>
 

</xml_diff>